<commit_message>
Up câu hỏi trong buổi thảo luận chung
</commit_message>
<xml_diff>
--- a/PA1/14-PA1-Feedback.docx
+++ b/PA1/14-PA1-Feedback.docx
@@ -119,8 +119,6 @@
         </w:rPr>
         <w:t>nhóm</w:t>
       </w:r>
-      <w:bookmarkStart w:id="0" w:name="_GoBack"/>
-      <w:bookmarkEnd w:id="0"/>
     </w:p>
     <w:p>
       <w:pPr>
@@ -161,20 +159,24 @@
     </w:p>
     <w:tbl>
       <w:tblPr>
-        <w:tblStyle w:val="TableGrid"/>
+        <w:tblStyle w:val="GridTable4-Accent1"/>
         <w:tblW w:w="9781" w:type="dxa"/>
         <w:tblLook w:val="04A0" w:firstRow="1" w:lastRow="0" w:firstColumn="1" w:lastColumn="0" w:noHBand="0" w:noVBand="1"/>
       </w:tblPr>
       <w:tblGrid>
-        <w:gridCol w:w="1145"/>
-        <w:gridCol w:w="2008"/>
+        <w:gridCol w:w="1197"/>
+        <w:gridCol w:w="1986"/>
         <w:gridCol w:w="3381"/>
-        <w:gridCol w:w="1802"/>
-        <w:gridCol w:w="1445"/>
+        <w:gridCol w:w="1783"/>
+        <w:gridCol w:w="1434"/>
       </w:tblGrid>
       <w:tr>
+        <w:trPr>
+          <w:cnfStyle w:val="100000000000" w:firstRow="1" w:lastRow="0" w:firstColumn="0" w:lastColumn="0" w:oddVBand="0" w:evenVBand="0" w:oddHBand="0" w:evenHBand="0" w:firstRowFirstColumn="0" w:firstRowLastColumn="0" w:lastRowFirstColumn="0" w:lastRowLastColumn="0"/>
+        </w:trPr>
         <w:tc>
           <w:tcPr>
+            <w:cnfStyle w:val="001000000000" w:firstRow="0" w:lastRow="0" w:firstColumn="1" w:lastColumn="0" w:oddVBand="0" w:evenVBand="0" w:oddHBand="0" w:evenHBand="0" w:firstRowFirstColumn="0" w:firstRowLastColumn="0" w:lastRowFirstColumn="0" w:lastRowLastColumn="0"/>
             <w:tcW w:w="1145" w:type="dxa"/>
           </w:tcPr>
           <w:p>
@@ -183,13 +185,12 @@
               <w:jc w:val="center"/>
               <w:rPr>
                 <w:rFonts w:ascii="Tahoma" w:hAnsi="Tahoma" w:cs="Tahoma"/>
-                <w:b/>
+                <w:b w:val="0"/>
               </w:rPr>
             </w:pPr>
             <w:r>
               <w:rPr>
                 <w:rFonts w:ascii="Tahoma" w:hAnsi="Tahoma" w:cs="Tahoma"/>
-                <w:b/>
               </w:rPr>
               <w:t>MSSV</w:t>
             </w:r>
@@ -203,15 +204,15 @@
             <w:pPr>
               <w:spacing w:line="360" w:lineRule="auto"/>
               <w:jc w:val="center"/>
+              <w:cnfStyle w:val="100000000000" w:firstRow="1" w:lastRow="0" w:firstColumn="0" w:lastColumn="0" w:oddVBand="0" w:evenVBand="0" w:oddHBand="0" w:evenHBand="0" w:firstRowFirstColumn="0" w:firstRowLastColumn="0" w:lastRowFirstColumn="0" w:lastRowLastColumn="0"/>
               <w:rPr>
                 <w:rFonts w:ascii="Tahoma" w:hAnsi="Tahoma" w:cs="Tahoma"/>
-                <w:b/>
+                <w:b w:val="0"/>
               </w:rPr>
             </w:pPr>
             <w:r>
               <w:rPr>
                 <w:rFonts w:ascii="Tahoma" w:hAnsi="Tahoma" w:cs="Tahoma"/>
-                <w:b/>
               </w:rPr>
               <w:t>Họ và tên</w:t>
             </w:r>
@@ -225,15 +226,15 @@
             <w:pPr>
               <w:spacing w:line="360" w:lineRule="auto"/>
               <w:jc w:val="center"/>
+              <w:cnfStyle w:val="100000000000" w:firstRow="1" w:lastRow="0" w:firstColumn="0" w:lastColumn="0" w:oddVBand="0" w:evenVBand="0" w:oddHBand="0" w:evenHBand="0" w:firstRowFirstColumn="0" w:firstRowLastColumn="0" w:lastRowFirstColumn="0" w:lastRowLastColumn="0"/>
               <w:rPr>
                 <w:rFonts w:ascii="Tahoma" w:hAnsi="Tahoma" w:cs="Tahoma"/>
-                <w:b/>
+                <w:b w:val="0"/>
               </w:rPr>
             </w:pPr>
             <w:r>
               <w:rPr>
                 <w:rFonts w:ascii="Tahoma" w:hAnsi="Tahoma" w:cs="Tahoma"/>
-                <w:b/>
               </w:rPr>
               <w:t>Email</w:t>
             </w:r>
@@ -247,15 +248,15 @@
             <w:pPr>
               <w:spacing w:line="360" w:lineRule="auto"/>
               <w:jc w:val="center"/>
+              <w:cnfStyle w:val="100000000000" w:firstRow="1" w:lastRow="0" w:firstColumn="0" w:lastColumn="0" w:oddVBand="0" w:evenVBand="0" w:oddHBand="0" w:evenHBand="0" w:firstRowFirstColumn="0" w:firstRowLastColumn="0" w:lastRowFirstColumn="0" w:lastRowLastColumn="0"/>
               <w:rPr>
                 <w:rFonts w:ascii="Tahoma" w:hAnsi="Tahoma" w:cs="Tahoma"/>
-                <w:b/>
+                <w:b w:val="0"/>
               </w:rPr>
             </w:pPr>
             <w:r>
               <w:rPr>
                 <w:rFonts w:ascii="Tahoma" w:hAnsi="Tahoma" w:cs="Tahoma"/>
-                <w:b/>
               </w:rPr>
               <w:t>Số điện thoại</w:t>
             </w:r>
@@ -269,15 +270,15 @@
             <w:pPr>
               <w:spacing w:line="360" w:lineRule="auto"/>
               <w:jc w:val="center"/>
+              <w:cnfStyle w:val="100000000000" w:firstRow="1" w:lastRow="0" w:firstColumn="0" w:lastColumn="0" w:oddVBand="0" w:evenVBand="0" w:oddHBand="0" w:evenHBand="0" w:firstRowFirstColumn="0" w:firstRowLastColumn="0" w:lastRowFirstColumn="0" w:lastRowLastColumn="0"/>
               <w:rPr>
                 <w:rFonts w:ascii="Tahoma" w:hAnsi="Tahoma" w:cs="Tahoma"/>
-                <w:b/>
+                <w:b w:val="0"/>
               </w:rPr>
             </w:pPr>
             <w:r>
               <w:rPr>
                 <w:rFonts w:ascii="Tahoma" w:hAnsi="Tahoma" w:cs="Tahoma"/>
-                <w:b/>
               </w:rPr>
               <w:t>Vai trò</w:t>
             </w:r>
@@ -285,8 +286,12 @@
         </w:tc>
       </w:tr>
       <w:tr>
+        <w:trPr>
+          <w:cnfStyle w:val="000000100000" w:firstRow="0" w:lastRow="0" w:firstColumn="0" w:lastColumn="0" w:oddVBand="0" w:evenVBand="0" w:oddHBand="1" w:evenHBand="0" w:firstRowFirstColumn="0" w:firstRowLastColumn="0" w:lastRowFirstColumn="0" w:lastRowLastColumn="0"/>
+        </w:trPr>
         <w:tc>
           <w:tcPr>
+            <w:cnfStyle w:val="001000000000" w:firstRow="0" w:lastRow="0" w:firstColumn="1" w:lastColumn="0" w:oddVBand="0" w:evenVBand="0" w:oddHBand="0" w:evenHBand="0" w:firstRowFirstColumn="0" w:firstRowLastColumn="0" w:lastRowFirstColumn="0" w:lastRowLastColumn="0"/>
             <w:tcW w:w="1145" w:type="dxa"/>
           </w:tcPr>
           <w:p>
@@ -313,6 +318,7 @@
             <w:pPr>
               <w:spacing w:line="360" w:lineRule="auto"/>
               <w:jc w:val="center"/>
+              <w:cnfStyle w:val="000000100000" w:firstRow="0" w:lastRow="0" w:firstColumn="0" w:lastColumn="0" w:oddVBand="0" w:evenVBand="0" w:oddHBand="1" w:evenHBand="0" w:firstRowFirstColumn="0" w:firstRowLastColumn="0" w:lastRowFirstColumn="0" w:lastRowLastColumn="0"/>
               <w:rPr>
                 <w:rFonts w:ascii="Tahoma" w:hAnsi="Tahoma" w:cs="Tahoma"/>
               </w:rPr>
@@ -333,6 +339,7 @@
             <w:pPr>
               <w:spacing w:line="360" w:lineRule="auto"/>
               <w:jc w:val="both"/>
+              <w:cnfStyle w:val="000000100000" w:firstRow="0" w:lastRow="0" w:firstColumn="0" w:lastColumn="0" w:oddVBand="0" w:evenVBand="0" w:oddHBand="1" w:evenHBand="0" w:firstRowFirstColumn="0" w:firstRowLastColumn="0" w:lastRowFirstColumn="0" w:lastRowLastColumn="0"/>
               <w:rPr>
                 <w:rFonts w:ascii="Tahoma" w:hAnsi="Tahoma" w:cs="Tahoma"/>
               </w:rPr>
@@ -352,6 +359,7 @@
           <w:p>
             <w:pPr>
               <w:spacing w:line="360" w:lineRule="auto"/>
+              <w:cnfStyle w:val="000000100000" w:firstRow="0" w:lastRow="0" w:firstColumn="0" w:lastColumn="0" w:oddVBand="0" w:evenVBand="0" w:oddHBand="1" w:evenHBand="0" w:firstRowFirstColumn="0" w:firstRowLastColumn="0" w:lastRowFirstColumn="0" w:lastRowLastColumn="0"/>
               <w:rPr>
                 <w:rFonts w:ascii="Tahoma" w:hAnsi="Tahoma" w:cs="Tahoma"/>
               </w:rPr>
@@ -372,6 +380,7 @@
             <w:pPr>
               <w:spacing w:line="360" w:lineRule="auto"/>
               <w:jc w:val="center"/>
+              <w:cnfStyle w:val="000000100000" w:firstRow="0" w:lastRow="0" w:firstColumn="0" w:lastColumn="0" w:oddVBand="0" w:evenVBand="0" w:oddHBand="1" w:evenHBand="0" w:firstRowFirstColumn="0" w:firstRowLastColumn="0" w:lastRowFirstColumn="0" w:lastRowLastColumn="0"/>
               <w:rPr>
                 <w:rFonts w:ascii="Tahoma" w:hAnsi="Tahoma" w:cs="Tahoma"/>
               </w:rPr>
@@ -388,6 +397,7 @@
       <w:tr>
         <w:tc>
           <w:tcPr>
+            <w:cnfStyle w:val="001000000000" w:firstRow="0" w:lastRow="0" w:firstColumn="1" w:lastColumn="0" w:oddVBand="0" w:evenVBand="0" w:oddHBand="0" w:evenHBand="0" w:firstRowFirstColumn="0" w:firstRowLastColumn="0" w:lastRowFirstColumn="0" w:lastRowLastColumn="0"/>
             <w:tcW w:w="1145" w:type="dxa"/>
           </w:tcPr>
           <w:p>
@@ -414,6 +424,7 @@
             <w:pPr>
               <w:spacing w:line="360" w:lineRule="auto"/>
               <w:jc w:val="center"/>
+              <w:cnfStyle w:val="000000000000" w:firstRow="0" w:lastRow="0" w:firstColumn="0" w:lastColumn="0" w:oddVBand="0" w:evenVBand="0" w:oddHBand="0" w:evenHBand="0" w:firstRowFirstColumn="0" w:firstRowLastColumn="0" w:lastRowFirstColumn="0" w:lastRowLastColumn="0"/>
               <w:rPr>
                 <w:rFonts w:ascii="Tahoma" w:hAnsi="Tahoma" w:cs="Tahoma"/>
               </w:rPr>
@@ -435,6 +446,7 @@
               <w:spacing w:line="360" w:lineRule="auto"/>
               <w:ind w:left="720" w:hanging="720"/>
               <w:jc w:val="both"/>
+              <w:cnfStyle w:val="000000000000" w:firstRow="0" w:lastRow="0" w:firstColumn="0" w:lastColumn="0" w:oddVBand="0" w:evenVBand="0" w:oddHBand="0" w:evenHBand="0" w:firstRowFirstColumn="0" w:firstRowLastColumn="0" w:lastRowFirstColumn="0" w:lastRowLastColumn="0"/>
               <w:rPr>
                 <w:rFonts w:ascii="Tahoma" w:hAnsi="Tahoma" w:cs="Tahoma"/>
               </w:rPr>
@@ -454,6 +466,7 @@
           <w:p>
             <w:pPr>
               <w:spacing w:line="360" w:lineRule="auto"/>
+              <w:cnfStyle w:val="000000000000" w:firstRow="0" w:lastRow="0" w:firstColumn="0" w:lastColumn="0" w:oddVBand="0" w:evenVBand="0" w:oddHBand="0" w:evenHBand="0" w:firstRowFirstColumn="0" w:firstRowLastColumn="0" w:lastRowFirstColumn="0" w:lastRowLastColumn="0"/>
               <w:rPr>
                 <w:rFonts w:ascii="Tahoma" w:hAnsi="Tahoma" w:cs="Tahoma"/>
               </w:rPr>
@@ -497,6 +510,7 @@
           <w:p>
             <w:pPr>
               <w:spacing w:line="360" w:lineRule="auto"/>
+              <w:cnfStyle w:val="000000000000" w:firstRow="0" w:lastRow="0" w:firstColumn="0" w:lastColumn="0" w:oddVBand="0" w:evenVBand="0" w:oddHBand="0" w:evenHBand="0" w:firstRowFirstColumn="0" w:firstRowLastColumn="0" w:lastRowFirstColumn="0" w:lastRowLastColumn="0"/>
               <w:rPr>
                 <w:rFonts w:ascii="Tahoma" w:hAnsi="Tahoma" w:cs="Tahoma"/>
               </w:rPr>
@@ -505,8 +519,12 @@
         </w:tc>
       </w:tr>
       <w:tr>
+        <w:trPr>
+          <w:cnfStyle w:val="000000100000" w:firstRow="0" w:lastRow="0" w:firstColumn="0" w:lastColumn="0" w:oddVBand="0" w:evenVBand="0" w:oddHBand="1" w:evenHBand="0" w:firstRowFirstColumn="0" w:firstRowLastColumn="0" w:lastRowFirstColumn="0" w:lastRowLastColumn="0"/>
+        </w:trPr>
         <w:tc>
           <w:tcPr>
+            <w:cnfStyle w:val="001000000000" w:firstRow="0" w:lastRow="0" w:firstColumn="1" w:lastColumn="0" w:oddVBand="0" w:evenVBand="0" w:oddHBand="0" w:evenHBand="0" w:firstRowFirstColumn="0" w:firstRowLastColumn="0" w:lastRowFirstColumn="0" w:lastRowLastColumn="0"/>
             <w:tcW w:w="1145" w:type="dxa"/>
           </w:tcPr>
           <w:p>
@@ -533,6 +551,7 @@
             <w:pPr>
               <w:spacing w:line="360" w:lineRule="auto"/>
               <w:jc w:val="center"/>
+              <w:cnfStyle w:val="000000100000" w:firstRow="0" w:lastRow="0" w:firstColumn="0" w:lastColumn="0" w:oddVBand="0" w:evenVBand="0" w:oddHBand="1" w:evenHBand="0" w:firstRowFirstColumn="0" w:firstRowLastColumn="0" w:lastRowFirstColumn="0" w:lastRowLastColumn="0"/>
               <w:rPr>
                 <w:rFonts w:ascii="Tahoma" w:hAnsi="Tahoma" w:cs="Tahoma"/>
               </w:rPr>
@@ -553,6 +572,7 @@
             <w:pPr>
               <w:spacing w:line="360" w:lineRule="auto"/>
               <w:jc w:val="both"/>
+              <w:cnfStyle w:val="000000100000" w:firstRow="0" w:lastRow="0" w:firstColumn="0" w:lastColumn="0" w:oddVBand="0" w:evenVBand="0" w:oddHBand="1" w:evenHBand="0" w:firstRowFirstColumn="0" w:firstRowLastColumn="0" w:lastRowFirstColumn="0" w:lastRowLastColumn="0"/>
               <w:rPr>
                 <w:rFonts w:ascii="Tahoma" w:hAnsi="Tahoma" w:cs="Tahoma"/>
               </w:rPr>
@@ -572,6 +592,7 @@
           <w:p>
             <w:pPr>
               <w:spacing w:line="360" w:lineRule="auto"/>
+              <w:cnfStyle w:val="000000100000" w:firstRow="0" w:lastRow="0" w:firstColumn="0" w:lastColumn="0" w:oddVBand="0" w:evenVBand="0" w:oddHBand="1" w:evenHBand="0" w:firstRowFirstColumn="0" w:firstRowLastColumn="0" w:lastRowFirstColumn="0" w:lastRowLastColumn="0"/>
               <w:rPr>
                 <w:rFonts w:ascii="Tahoma" w:hAnsi="Tahoma" w:cs="Tahoma"/>
               </w:rPr>
@@ -591,6 +612,7 @@
           <w:p>
             <w:pPr>
               <w:spacing w:line="360" w:lineRule="auto"/>
+              <w:cnfStyle w:val="000000100000" w:firstRow="0" w:lastRow="0" w:firstColumn="0" w:lastColumn="0" w:oddVBand="0" w:evenVBand="0" w:oddHBand="1" w:evenHBand="0" w:firstRowFirstColumn="0" w:firstRowLastColumn="0" w:lastRowFirstColumn="0" w:lastRowLastColumn="0"/>
               <w:rPr>
                 <w:rFonts w:ascii="Tahoma" w:hAnsi="Tahoma" w:cs="Tahoma"/>
               </w:rPr>
@@ -601,6 +623,7 @@
       <w:tr>
         <w:tc>
           <w:tcPr>
+            <w:cnfStyle w:val="001000000000" w:firstRow="0" w:lastRow="0" w:firstColumn="1" w:lastColumn="0" w:oddVBand="0" w:evenVBand="0" w:oddHBand="0" w:evenHBand="0" w:firstRowFirstColumn="0" w:firstRowLastColumn="0" w:lastRowFirstColumn="0" w:lastRowLastColumn="0"/>
             <w:tcW w:w="1145" w:type="dxa"/>
           </w:tcPr>
           <w:p>
@@ -627,6 +650,7 @@
             <w:pPr>
               <w:spacing w:line="360" w:lineRule="auto"/>
               <w:jc w:val="center"/>
+              <w:cnfStyle w:val="000000000000" w:firstRow="0" w:lastRow="0" w:firstColumn="0" w:lastColumn="0" w:oddVBand="0" w:evenVBand="0" w:oddHBand="0" w:evenHBand="0" w:firstRowFirstColumn="0" w:firstRowLastColumn="0" w:lastRowFirstColumn="0" w:lastRowLastColumn="0"/>
               <w:rPr>
                 <w:rFonts w:ascii="Tahoma" w:hAnsi="Tahoma" w:cs="Tahoma"/>
               </w:rPr>
@@ -647,6 +671,7 @@
             <w:pPr>
               <w:spacing w:line="360" w:lineRule="auto"/>
               <w:jc w:val="both"/>
+              <w:cnfStyle w:val="000000000000" w:firstRow="0" w:lastRow="0" w:firstColumn="0" w:lastColumn="0" w:oddVBand="0" w:evenVBand="0" w:oddHBand="0" w:evenHBand="0" w:firstRowFirstColumn="0" w:firstRowLastColumn="0" w:lastRowFirstColumn="0" w:lastRowLastColumn="0"/>
               <w:rPr>
                 <w:rFonts w:ascii="Tahoma" w:hAnsi="Tahoma" w:cs="Tahoma"/>
               </w:rPr>
@@ -666,6 +691,7 @@
           <w:p>
             <w:pPr>
               <w:spacing w:line="360" w:lineRule="auto"/>
+              <w:cnfStyle w:val="000000000000" w:firstRow="0" w:lastRow="0" w:firstColumn="0" w:lastColumn="0" w:oddVBand="0" w:evenVBand="0" w:oddHBand="0" w:evenHBand="0" w:firstRowFirstColumn="0" w:firstRowLastColumn="0" w:lastRowFirstColumn="0" w:lastRowLastColumn="0"/>
               <w:rPr>
                 <w:rFonts w:ascii="Tahoma" w:hAnsi="Tahoma" w:cs="Tahoma"/>
               </w:rPr>
@@ -709,6 +735,7 @@
           <w:p>
             <w:pPr>
               <w:spacing w:line="360" w:lineRule="auto"/>
+              <w:cnfStyle w:val="000000000000" w:firstRow="0" w:lastRow="0" w:firstColumn="0" w:lastColumn="0" w:oddVBand="0" w:evenVBand="0" w:oddHBand="0" w:evenHBand="0" w:firstRowFirstColumn="0" w:firstRowLastColumn="0" w:lastRowFirstColumn="0" w:lastRowLastColumn="0"/>
               <w:rPr>
                 <w:rFonts w:ascii="Tahoma" w:hAnsi="Tahoma" w:cs="Tahoma"/>
               </w:rPr>
@@ -740,6 +767,341 @@
         <w:t>Feedback</w:t>
       </w:r>
     </w:p>
+    <w:p/>
+    <w:tbl>
+      <w:tblPr>
+        <w:tblStyle w:val="GridTable4-Accent1"/>
+        <w:tblW w:w="9715" w:type="dxa"/>
+        <w:tblLook w:val="04A0" w:firstRow="1" w:lastRow="0" w:firstColumn="1" w:lastColumn="0" w:noHBand="0" w:noVBand="1"/>
+      </w:tblPr>
+      <w:tblGrid>
+        <w:gridCol w:w="1107"/>
+        <w:gridCol w:w="1612"/>
+        <w:gridCol w:w="3846"/>
+        <w:gridCol w:w="3150"/>
+      </w:tblGrid>
+      <w:tr>
+        <w:trPr>
+          <w:cnfStyle w:val="100000000000" w:firstRow="1" w:lastRow="0" w:firstColumn="0" w:lastColumn="0" w:oddVBand="0" w:evenVBand="0" w:oddHBand="0" w:evenHBand="0" w:firstRowFirstColumn="0" w:firstRowLastColumn="0" w:lastRowFirstColumn="0" w:lastRowLastColumn="0"/>
+          <w:trHeight w:val="287"/>
+        </w:trPr>
+        <w:tc>
+          <w:tcPr>
+            <w:cnfStyle w:val="001000000000" w:firstRow="0" w:lastRow="0" w:firstColumn="1" w:lastColumn="0" w:oddVBand="0" w:evenVBand="0" w:oddHBand="0" w:evenHBand="0" w:firstRowFirstColumn="0" w:firstRowLastColumn="0" w:lastRowFirstColumn="0" w:lastRowLastColumn="0"/>
+            <w:tcW w:w="1107" w:type="dxa"/>
+          </w:tcPr>
+          <w:p>
+            <w:r>
+              <w:t>MSSV</w:t>
+            </w:r>
+          </w:p>
+        </w:tc>
+        <w:tc>
+          <w:tcPr>
+            <w:tcW w:w="1612" w:type="dxa"/>
+          </w:tcPr>
+          <w:p>
+            <w:pPr>
+              <w:cnfStyle w:val="100000000000" w:firstRow="1" w:lastRow="0" w:firstColumn="0" w:lastColumn="0" w:oddVBand="0" w:evenVBand="0" w:oddHBand="0" w:evenHBand="0" w:firstRowFirstColumn="0" w:firstRowLastColumn="0" w:lastRowFirstColumn="0" w:lastRowLastColumn="0"/>
+            </w:pPr>
+            <w:r>
+              <w:t>Tên người hỏi</w:t>
+            </w:r>
+          </w:p>
+        </w:tc>
+        <w:tc>
+          <w:tcPr>
+            <w:tcW w:w="3846" w:type="dxa"/>
+          </w:tcPr>
+          <w:p>
+            <w:pPr>
+              <w:cnfStyle w:val="100000000000" w:firstRow="1" w:lastRow="0" w:firstColumn="0" w:lastColumn="0" w:oddVBand="0" w:evenVBand="0" w:oddHBand="0" w:evenHBand="0" w:firstRowFirstColumn="0" w:firstRowLastColumn="0" w:lastRowFirstColumn="0" w:lastRowLastColumn="0"/>
+            </w:pPr>
+            <w:r>
+              <w:t>Nội dung</w:t>
+            </w:r>
+          </w:p>
+        </w:tc>
+        <w:tc>
+          <w:tcPr>
+            <w:tcW w:w="3150" w:type="dxa"/>
+          </w:tcPr>
+          <w:p>
+            <w:pPr>
+              <w:cnfStyle w:val="100000000000" w:firstRow="1" w:lastRow="0" w:firstColumn="0" w:lastColumn="0" w:oddVBand="0" w:evenVBand="0" w:oddHBand="0" w:evenHBand="0" w:firstRowFirstColumn="0" w:firstRowLastColumn="0" w:lastRowFirstColumn="0" w:lastRowLastColumn="0"/>
+            </w:pPr>
+            <w:r>
+              <w:t>Trả lời</w:t>
+            </w:r>
+          </w:p>
+        </w:tc>
+      </w:tr>
+      <w:tr>
+        <w:trPr>
+          <w:cnfStyle w:val="000000100000" w:firstRow="0" w:lastRow="0" w:firstColumn="0" w:lastColumn="0" w:oddVBand="0" w:evenVBand="0" w:oddHBand="1" w:evenHBand="0" w:firstRowFirstColumn="0" w:firstRowLastColumn="0" w:lastRowFirstColumn="0" w:lastRowLastColumn="0"/>
+          <w:trHeight w:val="287"/>
+        </w:trPr>
+        <w:tc>
+          <w:tcPr>
+            <w:cnfStyle w:val="001000000000" w:firstRow="0" w:lastRow="0" w:firstColumn="1" w:lastColumn="0" w:oddVBand="0" w:evenVBand="0" w:oddHBand="0" w:evenHBand="0" w:firstRowFirstColumn="0" w:firstRowLastColumn="0" w:lastRowFirstColumn="0" w:lastRowLastColumn="0"/>
+            <w:tcW w:w="1107" w:type="dxa"/>
+          </w:tcPr>
+          <w:p>
+            <w:r>
+              <w:t>1542205</w:t>
+            </w:r>
+          </w:p>
+        </w:tc>
+        <w:tc>
+          <w:tcPr>
+            <w:tcW w:w="1612" w:type="dxa"/>
+          </w:tcPr>
+          <w:p>
+            <w:pPr>
+              <w:cnfStyle w:val="000000100000" w:firstRow="0" w:lastRow="0" w:firstColumn="0" w:lastColumn="0" w:oddVBand="0" w:evenVBand="0" w:oddHBand="1" w:evenHBand="0" w:firstRowFirstColumn="0" w:firstRowLastColumn="0" w:lastRowFirstColumn="0" w:lastRowLastColumn="0"/>
+            </w:pPr>
+            <w:r>
+              <w:t>Vũ Tuấn Anh</w:t>
+            </w:r>
+          </w:p>
+        </w:tc>
+        <w:tc>
+          <w:tcPr>
+            <w:tcW w:w="3846" w:type="dxa"/>
+          </w:tcPr>
+          <w:p>
+            <w:pPr>
+              <w:cnfStyle w:val="000000100000" w:firstRow="0" w:lastRow="0" w:firstColumn="0" w:lastColumn="0" w:oddVBand="0" w:evenVBand="0" w:oddHBand="1" w:evenHBand="0" w:firstRowFirstColumn="0" w:firstRowLastColumn="0" w:lastRowFirstColumn="0" w:lastRowLastColumn="0"/>
+            </w:pPr>
+            <w:r>
+              <w:t>Xem miễn phí, hay bán khóa học</w:t>
+            </w:r>
+          </w:p>
+        </w:tc>
+        <w:tc>
+          <w:tcPr>
+            <w:tcW w:w="3150" w:type="dxa"/>
+          </w:tcPr>
+          <w:p>
+            <w:pPr>
+              <w:cnfStyle w:val="000000100000" w:firstRow="0" w:lastRow="0" w:firstColumn="0" w:lastColumn="0" w:oddVBand="0" w:evenVBand="0" w:oddHBand="1" w:evenHBand="0" w:firstRowFirstColumn="0" w:firstRowLastColumn="0" w:lastRowFirstColumn="0" w:lastRowLastColumn="0"/>
+            </w:pPr>
+          </w:p>
+        </w:tc>
+      </w:tr>
+      <w:tr>
+        <w:trPr>
+          <w:trHeight w:val="298"/>
+        </w:trPr>
+        <w:tc>
+          <w:tcPr>
+            <w:cnfStyle w:val="001000000000" w:firstRow="0" w:lastRow="0" w:firstColumn="1" w:lastColumn="0" w:oddVBand="0" w:evenVBand="0" w:oddHBand="0" w:evenHBand="0" w:firstRowFirstColumn="0" w:firstRowLastColumn="0" w:lastRowFirstColumn="0" w:lastRowLastColumn="0"/>
+            <w:tcW w:w="1107" w:type="dxa"/>
+          </w:tcPr>
+          <w:p>
+            <w:r>
+              <w:t>1542222</w:t>
+            </w:r>
+          </w:p>
+        </w:tc>
+        <w:tc>
+          <w:tcPr>
+            <w:tcW w:w="1612" w:type="dxa"/>
+          </w:tcPr>
+          <w:p>
+            <w:pPr>
+              <w:cnfStyle w:val="000000000000" w:firstRow="0" w:lastRow="0" w:firstColumn="0" w:lastColumn="0" w:oddVBand="0" w:evenVBand="0" w:oddHBand="0" w:evenHBand="0" w:firstRowFirstColumn="0" w:firstRowLastColumn="0" w:lastRowFirstColumn="0" w:lastRowLastColumn="0"/>
+            </w:pPr>
+            <w:r>
+              <w:t>Vũ Thị Hiền</w:t>
+            </w:r>
+          </w:p>
+        </w:tc>
+        <w:tc>
+          <w:tcPr>
+            <w:tcW w:w="3846" w:type="dxa"/>
+          </w:tcPr>
+          <w:p>
+            <w:pPr>
+              <w:cnfStyle w:val="000000000000" w:firstRow="0" w:lastRow="0" w:firstColumn="0" w:lastColumn="0" w:oddVBand="0" w:evenVBand="0" w:oddHBand="0" w:evenHBand="0" w:firstRowFirstColumn="0" w:firstRowLastColumn="0" w:lastRowFirstColumn="0" w:lastRowLastColumn="0"/>
+            </w:pPr>
+            <w:r>
+              <w:t>Tại sao phải mua để được học full?</w:t>
+            </w:r>
+          </w:p>
+        </w:tc>
+        <w:tc>
+          <w:tcPr>
+            <w:tcW w:w="3150" w:type="dxa"/>
+          </w:tcPr>
+          <w:p>
+            <w:pPr>
+              <w:cnfStyle w:val="000000000000" w:firstRow="0" w:lastRow="0" w:firstColumn="0" w:lastColumn="0" w:oddVBand="0" w:evenVBand="0" w:oddHBand="0" w:evenHBand="0" w:firstRowFirstColumn="0" w:firstRowLastColumn="0" w:lastRowFirstColumn="0" w:lastRowLastColumn="0"/>
+            </w:pPr>
+          </w:p>
+        </w:tc>
+      </w:tr>
+      <w:tr>
+        <w:trPr>
+          <w:cnfStyle w:val="000000100000" w:firstRow="0" w:lastRow="0" w:firstColumn="0" w:lastColumn="0" w:oddVBand="0" w:evenVBand="0" w:oddHBand="1" w:evenHBand="0" w:firstRowFirstColumn="0" w:firstRowLastColumn="0" w:lastRowFirstColumn="0" w:lastRowLastColumn="0"/>
+          <w:trHeight w:val="287"/>
+        </w:trPr>
+        <w:tc>
+          <w:tcPr>
+            <w:cnfStyle w:val="001000000000" w:firstRow="0" w:lastRow="0" w:firstColumn="1" w:lastColumn="0" w:oddVBand="0" w:evenVBand="0" w:oddHBand="0" w:evenHBand="0" w:firstRowFirstColumn="0" w:firstRowLastColumn="0" w:lastRowFirstColumn="0" w:lastRowLastColumn="0"/>
+            <w:tcW w:w="1107" w:type="dxa"/>
+          </w:tcPr>
+          <w:p>
+            <w:r>
+              <w:t>1542205</w:t>
+            </w:r>
+          </w:p>
+        </w:tc>
+        <w:tc>
+          <w:tcPr>
+            <w:tcW w:w="1612" w:type="dxa"/>
+          </w:tcPr>
+          <w:p>
+            <w:pPr>
+              <w:cnfStyle w:val="000000100000" w:firstRow="0" w:lastRow="0" w:firstColumn="0" w:lastColumn="0" w:oddVBand="0" w:evenVBand="0" w:oddHBand="1" w:evenHBand="0" w:firstRowFirstColumn="0" w:firstRowLastColumn="0" w:lastRowFirstColumn="0" w:lastRowLastColumn="0"/>
+            </w:pPr>
+            <w:r>
+              <w:t>Vũ Tuấn Anh</w:t>
+            </w:r>
+          </w:p>
+        </w:tc>
+        <w:tc>
+          <w:tcPr>
+            <w:tcW w:w="3846" w:type="dxa"/>
+          </w:tcPr>
+          <w:p>
+            <w:pPr>
+              <w:cnfStyle w:val="000000100000" w:firstRow="0" w:lastRow="0" w:firstColumn="0" w:lastColumn="0" w:oddVBand="0" w:evenVBand="0" w:oddHBand="1" w:evenHBand="0" w:firstRowFirstColumn="0" w:firstRowLastColumn="0" w:lastRowFirstColumn="0" w:lastRowLastColumn="0"/>
+            </w:pPr>
+            <w:r>
+              <w:t>Các tiêu chí để tìm kiếm món? Các nhu cầu giới hạn về các món ăn ( người dùng chỉ muốn học 1 số món trong khóa học )</w:t>
+            </w:r>
+          </w:p>
+        </w:tc>
+        <w:tc>
+          <w:tcPr>
+            <w:tcW w:w="3150" w:type="dxa"/>
+          </w:tcPr>
+          <w:p>
+            <w:pPr>
+              <w:cnfStyle w:val="000000100000" w:firstRow="0" w:lastRow="0" w:firstColumn="0" w:lastColumn="0" w:oddVBand="0" w:evenVBand="0" w:oddHBand="1" w:evenHBand="0" w:firstRowFirstColumn="0" w:firstRowLastColumn="0" w:lastRowFirstColumn="0" w:lastRowLastColumn="0"/>
+            </w:pPr>
+          </w:p>
+        </w:tc>
+      </w:tr>
+      <w:tr>
+        <w:trPr>
+          <w:trHeight w:val="287"/>
+        </w:trPr>
+        <w:tc>
+          <w:tcPr>
+            <w:cnfStyle w:val="001000000000" w:firstRow="0" w:lastRow="0" w:firstColumn="1" w:lastColumn="0" w:oddVBand="0" w:evenVBand="0" w:oddHBand="0" w:evenHBand="0" w:firstRowFirstColumn="0" w:firstRowLastColumn="0" w:lastRowFirstColumn="0" w:lastRowLastColumn="0"/>
+            <w:tcW w:w="1107" w:type="dxa"/>
+          </w:tcPr>
+          <w:p>
+            <w:r>
+              <w:t>1542279</w:t>
+            </w:r>
+          </w:p>
+        </w:tc>
+        <w:tc>
+          <w:tcPr>
+            <w:tcW w:w="1612" w:type="dxa"/>
+          </w:tcPr>
+          <w:p>
+            <w:pPr>
+              <w:cnfStyle w:val="000000000000" w:firstRow="0" w:lastRow="0" w:firstColumn="0" w:lastColumn="0" w:oddVBand="0" w:evenVBand="0" w:oddHBand="0" w:evenHBand="0" w:firstRowFirstColumn="0" w:firstRowLastColumn="0" w:lastRowFirstColumn="0" w:lastRowLastColumn="0"/>
+            </w:pPr>
+            <w:r>
+              <w:t>Trần Văn Trãi</w:t>
+            </w:r>
+          </w:p>
+        </w:tc>
+        <w:tc>
+          <w:tcPr>
+            <w:tcW w:w="3846" w:type="dxa"/>
+          </w:tcPr>
+          <w:p>
+            <w:pPr>
+              <w:cnfStyle w:val="000000000000" w:firstRow="0" w:lastRow="0" w:firstColumn="0" w:lastColumn="0" w:oddVBand="0" w:evenVBand="0" w:oddHBand="0" w:evenHBand="0" w:firstRowFirstColumn="0" w:firstRowLastColumn="0" w:lastRowFirstColumn="0" w:lastRowLastColumn="0"/>
+            </w:pPr>
+            <w:r>
+              <w:t>Làm sao để dễ nhớ bài học đã học?</w:t>
+            </w:r>
+          </w:p>
+        </w:tc>
+        <w:tc>
+          <w:tcPr>
+            <w:tcW w:w="3150" w:type="dxa"/>
+          </w:tcPr>
+          <w:p>
+            <w:pPr>
+              <w:cnfStyle w:val="000000000000" w:firstRow="0" w:lastRow="0" w:firstColumn="0" w:lastColumn="0" w:oddVBand="0" w:evenVBand="0" w:oddHBand="0" w:evenHBand="0" w:firstRowFirstColumn="0" w:firstRowLastColumn="0" w:lastRowFirstColumn="0" w:lastRowLastColumn="0"/>
+            </w:pPr>
+          </w:p>
+        </w:tc>
+      </w:tr>
+      <w:tr>
+        <w:trPr>
+          <w:cnfStyle w:val="000000100000" w:firstRow="0" w:lastRow="0" w:firstColumn="0" w:lastColumn="0" w:oddVBand="0" w:evenVBand="0" w:oddHBand="1" w:evenHBand="0" w:firstRowFirstColumn="0" w:firstRowLastColumn="0" w:lastRowFirstColumn="0" w:lastRowLastColumn="0"/>
+          <w:trHeight w:val="287"/>
+        </w:trPr>
+        <w:tc>
+          <w:tcPr>
+            <w:cnfStyle w:val="001000000000" w:firstRow="0" w:lastRow="0" w:firstColumn="1" w:lastColumn="0" w:oddVBand="0" w:evenVBand="0" w:oddHBand="0" w:evenHBand="0" w:firstRowFirstColumn="0" w:firstRowLastColumn="0" w:lastRowFirstColumn="0" w:lastRowLastColumn="0"/>
+            <w:tcW w:w="1107" w:type="dxa"/>
+          </w:tcPr>
+          <w:p/>
+        </w:tc>
+        <w:tc>
+          <w:tcPr>
+            <w:tcW w:w="1612" w:type="dxa"/>
+          </w:tcPr>
+          <w:p>
+            <w:pPr>
+              <w:cnfStyle w:val="000000100000" w:firstRow="0" w:lastRow="0" w:firstColumn="0" w:lastColumn="0" w:oddVBand="0" w:evenVBand="0" w:oddHBand="1" w:evenHBand="0" w:firstRowFirstColumn="0" w:firstRowLastColumn="0" w:lastRowFirstColumn="0" w:lastRowLastColumn="0"/>
+            </w:pPr>
+            <w:r>
+              <w:t>Thầy: Hồ Tấn Thanh</w:t>
+            </w:r>
+          </w:p>
+        </w:tc>
+        <w:tc>
+          <w:tcPr>
+            <w:tcW w:w="3846" w:type="dxa"/>
+          </w:tcPr>
+          <w:p>
+            <w:pPr>
+              <w:cnfStyle w:val="000000100000" w:firstRow="0" w:lastRow="0" w:firstColumn="0" w:lastColumn="0" w:oddVBand="0" w:evenVBand="0" w:oddHBand="1" w:evenHBand="0" w:firstRowFirstColumn="0" w:firstRowLastColumn="0" w:lastRowFirstColumn="0" w:lastRowLastColumn="0"/>
+            </w:pPr>
+            <w:r>
+              <w:t>Các bước làm phải có clip nhỏ hướng dẫn</w:t>
+            </w:r>
+            <w:r>
+              <w:t>?</w:t>
+            </w:r>
+            <w:bookmarkStart w:id="0" w:name="_GoBack"/>
+            <w:bookmarkEnd w:id="0"/>
+          </w:p>
+        </w:tc>
+        <w:tc>
+          <w:tcPr>
+            <w:tcW w:w="3150" w:type="dxa"/>
+          </w:tcPr>
+          <w:p>
+            <w:pPr>
+              <w:cnfStyle w:val="000000100000" w:firstRow="0" w:lastRow="0" w:firstColumn="0" w:lastColumn="0" w:oddVBand="0" w:evenVBand="0" w:oddHBand="1" w:evenHBand="0" w:firstRowFirstColumn="0" w:firstRowLastColumn="0" w:lastRowFirstColumn="0" w:lastRowLastColumn="0"/>
+            </w:pPr>
+          </w:p>
+        </w:tc>
+      </w:tr>
+    </w:tbl>
+    <w:p/>
     <w:sectPr>
       <w:headerReference w:type="default" r:id="rId8"/>
       <w:footerReference w:type="default" r:id="rId9"/>
@@ -5860,6 +6222,82 @@
       <w:lang w:val="en-US"/>
     </w:rPr>
   </w:style>
+  <w:style w:type="table" w:styleId="GridTable4-Accent1">
+    <w:name w:val="Grid Table 4 Accent 1"/>
+    <w:basedOn w:val="TableNormal"/>
+    <w:uiPriority w:val="49"/>
+    <w:rsid w:val="006E3A6C"/>
+    <w:pPr>
+      <w:spacing w:after="0" w:line="240" w:lineRule="auto"/>
+    </w:pPr>
+    <w:tblPr>
+      <w:tblStyleRowBandSize w:val="1"/>
+      <w:tblStyleColBandSize w:val="1"/>
+      <w:tblBorders>
+        <w:top w:val="single" w:sz="4" w:space="0" w:color="95B3D7" w:themeColor="accent1" w:themeTint="99"/>
+        <w:left w:val="single" w:sz="4" w:space="0" w:color="95B3D7" w:themeColor="accent1" w:themeTint="99"/>
+        <w:bottom w:val="single" w:sz="4" w:space="0" w:color="95B3D7" w:themeColor="accent1" w:themeTint="99"/>
+        <w:right w:val="single" w:sz="4" w:space="0" w:color="95B3D7" w:themeColor="accent1" w:themeTint="99"/>
+        <w:insideH w:val="single" w:sz="4" w:space="0" w:color="95B3D7" w:themeColor="accent1" w:themeTint="99"/>
+        <w:insideV w:val="single" w:sz="4" w:space="0" w:color="95B3D7" w:themeColor="accent1" w:themeTint="99"/>
+      </w:tblBorders>
+    </w:tblPr>
+    <w:tblStylePr w:type="firstRow">
+      <w:rPr>
+        <w:b/>
+        <w:bCs/>
+        <w:color w:val="FFFFFF" w:themeColor="background1"/>
+      </w:rPr>
+      <w:tblPr/>
+      <w:tcPr>
+        <w:tcBorders>
+          <w:top w:val="single" w:sz="4" w:space="0" w:color="4F81BD" w:themeColor="accent1"/>
+          <w:left w:val="single" w:sz="4" w:space="0" w:color="4F81BD" w:themeColor="accent1"/>
+          <w:bottom w:val="single" w:sz="4" w:space="0" w:color="4F81BD" w:themeColor="accent1"/>
+          <w:right w:val="single" w:sz="4" w:space="0" w:color="4F81BD" w:themeColor="accent1"/>
+          <w:insideH w:val="nil"/>
+          <w:insideV w:val="nil"/>
+        </w:tcBorders>
+        <w:shd w:val="clear" w:color="auto" w:fill="4F81BD" w:themeFill="accent1"/>
+      </w:tcPr>
+    </w:tblStylePr>
+    <w:tblStylePr w:type="lastRow">
+      <w:rPr>
+        <w:b/>
+        <w:bCs/>
+      </w:rPr>
+      <w:tblPr/>
+      <w:tcPr>
+        <w:tcBorders>
+          <w:top w:val="double" w:sz="4" w:space="0" w:color="4F81BD" w:themeColor="accent1"/>
+        </w:tcBorders>
+      </w:tcPr>
+    </w:tblStylePr>
+    <w:tblStylePr w:type="firstCol">
+      <w:rPr>
+        <w:b/>
+        <w:bCs/>
+      </w:rPr>
+    </w:tblStylePr>
+    <w:tblStylePr w:type="lastCol">
+      <w:rPr>
+        <w:b/>
+        <w:bCs/>
+      </w:rPr>
+    </w:tblStylePr>
+    <w:tblStylePr w:type="band1Vert">
+      <w:tblPr/>
+      <w:tcPr>
+        <w:shd w:val="clear" w:color="auto" w:fill="DBE5F1" w:themeFill="accent1" w:themeFillTint="33"/>
+      </w:tcPr>
+    </w:tblStylePr>
+    <w:tblStylePr w:type="band1Horz">
+      <w:tblPr/>
+      <w:tcPr>
+        <w:shd w:val="clear" w:color="auto" w:fill="DBE5F1" w:themeFill="accent1" w:themeFillTint="33"/>
+      </w:tcPr>
+    </w:tblStylePr>
+  </w:style>
 </w:styles>
 </file>
 
@@ -6151,7 +6589,7 @@
 </file>
 
 <file path=customXml/itemProps1.xml><?xml version="1.0" encoding="utf-8"?>
-<ds:datastoreItem xmlns:ds="http://schemas.openxmlformats.org/officeDocument/2006/customXml" ds:itemID="{8F1696F4-BDF6-48D5-AEB6-8B712D685E9D}">
+<ds:datastoreItem xmlns:ds="http://schemas.openxmlformats.org/officeDocument/2006/customXml" ds:itemID="{E1B1B6A7-3FF8-488D-8DEC-99D2F1CFCAD9}">
   <ds:schemaRefs>
     <ds:schemaRef ds:uri="http://schemas.openxmlformats.org/officeDocument/2006/bibliography"/>
   </ds:schemaRefs>

</xml_diff>